<commit_message>
COMP270 Week 10 workshop questions (and fix for week 9); plus answers for weeks 9 & 10
</commit_message>
<xml_diff>
--- a/COMP270/09/2019-20-COMP270-09-workshop-materials.docx
+++ b/COMP270/09/2019-20-COMP270-09-workshop-materials.docx
@@ -12,8 +12,6 @@
       <w:r>
         <w:t xml:space="preserve"> 1</w:t>
       </w:r>
-      <w:bookmarkStart w:id="0" w:name="_GoBack"/>
-      <w:bookmarkEnd w:id="0"/>
     </w:p>
     <w:p>
       <w:pPr>
@@ -829,13 +827,7 @@
         <w:t>a</w:t>
       </w:r>
       <w:r>
-        <w:t xml:space="preserve"> = (</w:t>
-      </w:r>
-      <w:r>
-        <w:t>-3, 0, -5</w:t>
-      </w:r>
-      <w:r>
-        <w:t xml:space="preserve">), </w:t>
+        <w:t xml:space="preserve"> = (-3, 0, -5), </w:t>
       </w:r>
       <w:r>
         <w:rPr>
@@ -845,13 +837,7 @@
         <w:t>b</w:t>
       </w:r>
       <w:r>
-        <w:t xml:space="preserve"> = (</w:t>
-      </w:r>
-      <w:r>
-        <w:t>4, 0, 0</w:t>
-      </w:r>
-      <w:r>
-        <w:t xml:space="preserve">), </w:t>
+        <w:t xml:space="preserve"> = (4, 0, 0), </w:t>
       </w:r>
       <w:r>
         <w:rPr>
@@ -861,13 +847,7 @@
         <w:t>c</w:t>
       </w:r>
       <w:r>
-        <w:t xml:space="preserve"> = (</w:t>
-      </w:r>
-      <w:r>
-        <w:t>3, 0, 3</w:t>
-      </w:r>
-      <w:r>
-        <w:t>)</w:t>
+        <w:t xml:space="preserve"> = (3, 0, 3)</w:t>
       </w:r>
     </w:p>
     <w:p>
@@ -888,13 +868,7 @@
         <w:t>a</w:t>
       </w:r>
       <w:r>
-        <w:t xml:space="preserve"> = (</w:t>
-      </w:r>
-      <w:r>
-        <w:t>1, 0, 4</w:t>
-      </w:r>
-      <w:r>
-        <w:t xml:space="preserve">), </w:t>
+        <w:t xml:space="preserve"> = (1, 0, 4), </w:t>
       </w:r>
       <w:r>
         <w:rPr>
@@ -904,13 +878,7 @@
         <w:t>b</w:t>
       </w:r>
       <w:r>
-        <w:t xml:space="preserve"> = (</w:t>
-      </w:r>
-      <w:r>
-        <w:t>7, 0, -1</w:t>
-      </w:r>
-      <w:r>
-        <w:t xml:space="preserve">), </w:t>
+        <w:t xml:space="preserve"> = (7, 0, -1), </w:t>
       </w:r>
       <w:r>
         <w:rPr>
@@ -920,13 +888,7 @@
         <w:t>c</w:t>
       </w:r>
       <w:r>
-        <w:t xml:space="preserve"> = (</w:t>
-      </w:r>
-      <w:r>
-        <w:t>-5, 0, -6</w:t>
-      </w:r>
-      <w:r>
-        <w:t>)</w:t>
+        <w:t xml:space="preserve"> = (-5, 0, -6)</w:t>
       </w:r>
     </w:p>
     <w:p>
@@ -947,13 +909,7 @@
         <w:t>a</w:t>
       </w:r>
       <w:r>
-        <w:t xml:space="preserve"> = (</w:t>
-      </w:r>
-      <w:r>
-        <w:t>-2, 0, 1</w:t>
-      </w:r>
-      <w:r>
-        <w:t xml:space="preserve">), </w:t>
+        <w:t xml:space="preserve"> = (-2, 0, 1), </w:t>
       </w:r>
       <w:r>
         <w:rPr>
@@ -963,13 +919,7 @@
         <w:t>b</w:t>
       </w:r>
       <w:r>
-        <w:t xml:space="preserve"> = (</w:t>
-      </w:r>
-      <w:r>
-        <w:t>1, 0, 2</w:t>
-      </w:r>
-      <w:r>
-        <w:t xml:space="preserve">), </w:t>
+        <w:t xml:space="preserve"> = (1, 0, 2), </w:t>
       </w:r>
       <w:r>
         <w:rPr>
@@ -979,13 +929,7 @@
         <w:t>c</w:t>
       </w:r>
       <w:r>
-        <w:t xml:space="preserve"> = (</w:t>
-      </w:r>
-      <w:r>
-        <w:t>4, 0, 4</w:t>
-      </w:r>
-      <w:r>
-        <w:t>)</w:t>
+        <w:t xml:space="preserve"> = (4, 0, 4)</w:t>
       </w:r>
     </w:p>
     <w:p>
@@ -1166,6 +1110,8 @@
       <w:r>
         <w:t xml:space="preserve"> for the above five points?</w:t>
       </w:r>
+      <w:bookmarkStart w:id="0" w:name="_GoBack"/>
+      <w:bookmarkEnd w:id="0"/>
     </w:p>
     <w:p>
       <w:pPr>
@@ -1288,6 +1234,12 @@
                       <w:rPr>
                         <w:rFonts w:ascii="Cambria Math" w:hAnsi="Cambria Math"/>
                       </w:rPr>
+                      <m:t>-</m:t>
+                    </m:r>
+                    <m:r>
+                      <w:rPr>
+                        <w:rFonts w:ascii="Cambria Math" w:hAnsi="Cambria Math"/>
+                      </w:rPr>
                       <m:t>0.707</m:t>
                     </m:r>
                   </m:e>
@@ -1306,7 +1258,7 @@
                       <w:rPr>
                         <w:rFonts w:ascii="Cambria Math" w:hAnsi="Cambria Math"/>
                       </w:rPr>
-                      <m:t>-0.707</m:t>
+                      <m:t>0.707</m:t>
                     </m:r>
                   </m:e>
                   <m:e>

</xml_diff>